<commit_message>
Java, Maven, IntelliJ Knowhow
</commit_message>
<xml_diff>
--- a/Java/Java-General.docx
+++ b/Java/Java-General.docx
@@ -2478,7 +2478,7 @@
             <v:path o:extrusionok="f" gradientshapeok="t" o:connecttype="rect"/>
             <o:lock v:ext="edit" aspectratio="t"/>
           </v:shapetype>
-          <v:shape id="_x0000_i1025" type="#_x0000_t75" style="width:204.3pt;height:116.9pt">
+          <v:shape id="_x0000_i1025" type="#_x0000_t75" style="width:204.2pt;height:117.15pt">
             <v:imagedata r:id="rId7" o:title="Lists"/>
           </v:shape>
         </w:pict>
@@ -2592,10 +2592,26 @@
     </w:p>
     <w:p>
       <w:pPr>
+        <w:rPr>
+          <w:rFonts w:asciiTheme="majorHAnsi" w:eastAsiaTheme="majorEastAsia" w:hAnsiTheme="majorHAnsi" w:cstheme="majorBidi"/>
+          <w:b/>
+          <w:bCs/>
+          <w:color w:val="4F81BD" w:themeColor="accent1"/>
+          <w:sz w:val="26"/>
+          <w:szCs w:val="26"/>
+        </w:rPr>
+      </w:pPr>
+      <w:r>
+        <w:br w:type="page"/>
+      </w:r>
+    </w:p>
+    <w:p>
+      <w:pPr>
         <w:pStyle w:val="berschrift2"/>
       </w:pPr>
       <w:proofErr w:type="spellStart"/>
       <w:r>
+        <w:lastRenderedPageBreak/>
         <w:t>Generics</w:t>
       </w:r>
       <w:proofErr w:type="spellEnd"/>
@@ -2614,14 +2630,23 @@
       </w:hyperlink>
     </w:p>
     <w:p>
-      <w:r>
-        <w:t>D:\Eigenes\Prog\Code\Java 2015</w:t>
-      </w:r>
-      <w:r>
-        <w:t>\</w:t>
-      </w:r>
-      <w:r>
-        <w:t>generics.pdf</w:t>
+      <w:hyperlink r:id="rId9" w:history="1">
+        <w:r>
+          <w:rPr>
+            <w:rStyle w:val="Hyperlink"/>
+          </w:rPr>
+          <w:t>https://github.com/psicho2000/wiki/blob/master/External/Java-Generics.pdf</w:t>
+        </w:r>
+      </w:hyperlink>
+    </w:p>
+    <w:p>
+      <w:r>
+        <w:rPr>
+          <w:i/>
+          <w:iCs/>
+          <w:lang w:val="en-US"/>
+        </w:rPr>
+        <w:t>Note: Generic’s type erasure is necessary because of compatibility with legacy code (not using generics, i.e. raw types).</w:t>
       </w:r>
     </w:p>
     <w:p>
@@ -2881,6 +2906,75 @@
         <w:t>Kovarianz</w:t>
       </w:r>
       <w:proofErr w:type="spellEnd"/>
+      <w:r>
+        <w:rPr>
+          <w:lang w:val="en-US"/>
+        </w:rPr>
+        <w:t>/</w:t>
+      </w:r>
+      <w:proofErr w:type="spellStart"/>
+      <w:r>
+        <w:rPr>
+          <w:lang w:val="en-US"/>
+        </w:rPr>
+        <w:t>Kontravarianz</w:t>
+      </w:r>
+      <w:proofErr w:type="spellEnd"/>
+      <w:r>
+        <w:rPr>
+          <w:lang w:val="en-US"/>
+        </w:rPr>
+        <w:t>/</w:t>
+      </w:r>
+      <w:proofErr w:type="spellStart"/>
+      <w:r>
+        <w:rPr>
+          <w:lang w:val="en-US"/>
+        </w:rPr>
+        <w:t>Invarianz</w:t>
+      </w:r>
+      <w:proofErr w:type="spellEnd"/>
+    </w:p>
+    <w:p>
+      <w:pPr>
+        <w:spacing w:before="100" w:beforeAutospacing="1" w:after="100" w:afterAutospacing="1"/>
+      </w:pPr>
+      <w:hyperlink r:id="rId10" w:history="1">
+        <w:r>
+          <w:rPr>
+            <w:rStyle w:val="Hyperlink"/>
+          </w:rPr>
+          <w:t>https://en.wikipedia.org/wiki/Covariance_and_contravariance_(computer_science)</w:t>
+        </w:r>
+      </w:hyperlink>
+    </w:p>
+    <w:p>
+      <w:pPr>
+        <w:rPr>
+          <w:lang w:val="en-US"/>
+        </w:rPr>
+      </w:pPr>
+      <w:r>
+        <w:rPr>
+          <w:lang w:val="en-US"/>
+        </w:rPr>
+        <w:t xml:space="preserve">Also see Chapter 5 “Generics” </w:t>
+      </w:r>
+      <w:r>
+        <w:rPr>
+          <w:lang w:val="en-US"/>
+        </w:rPr>
+        <w:t xml:space="preserve">in </w:t>
+      </w:r>
+      <w:hyperlink r:id="rId11" w:history="1">
+        <w:r>
+          <w:rPr>
+            <w:rStyle w:val="Hyperlink"/>
+            <w:lang w:val="en-US"/>
+          </w:rPr>
+          <w:t>https://github.com/psicho2000/wiki/blob/master/External/Java-Generics.pdf</w:t>
+        </w:r>
+      </w:hyperlink>
     </w:p>
     <w:p>
       <w:pPr>
@@ -3477,6 +3571,1116 @@
         </w:rPr>
         <w:t>.</w:t>
       </w:r>
+    </w:p>
+    <w:p>
+      <w:pPr>
+        <w:pStyle w:val="berschrift3"/>
+        <w:rPr>
+          <w:rFonts w:eastAsia="Times New Roman"/>
+          <w:lang w:val="en-US" w:eastAsia="de-DE"/>
+        </w:rPr>
+      </w:pPr>
+      <w:r>
+        <w:rPr>
+          <w:rFonts w:eastAsia="Times New Roman"/>
+          <w:lang w:val="en-US" w:eastAsia="de-DE"/>
+        </w:rPr>
+        <w:t>Overview</w:t>
+      </w:r>
+    </w:p>
+    <w:p>
+      <w:pPr>
+        <w:spacing w:before="100" w:beforeAutospacing="1" w:after="100" w:afterAutospacing="1" w:line="240" w:lineRule="auto"/>
+        <w:rPr>
+          <w:rFonts w:eastAsia="Times New Roman" w:cstheme="minorHAnsi"/>
+          <w:szCs w:val="24"/>
+          <w:lang w:eastAsia="de-DE"/>
+        </w:rPr>
+      </w:pPr>
+      <w:r>
+        <w:rPr>
+          <w:rFonts w:eastAsia="Times New Roman" w:cstheme="minorHAnsi"/>
+          <w:szCs w:val="24"/>
+          <w:lang w:val="en-US" w:eastAsia="de-DE"/>
+        </w:rPr>
+        <w:t xml:space="preserve">Let B be a subtype of A (B </w:t>
+      </w:r>
+      <w:r>
+        <w:rPr>
+          <w:rFonts w:eastAsia="Times New Roman" w:cstheme="minorHAnsi"/>
+          <w:b/>
+          <w:bCs/>
+          <w:szCs w:val="24"/>
+          <w:lang w:val="en-US" w:eastAsia="de-DE"/>
+        </w:rPr>
+        <w:t>≤</w:t>
+      </w:r>
+      <w:r>
+        <w:rPr>
+          <w:rFonts w:eastAsia="Times New Roman" w:cstheme="minorHAnsi"/>
+          <w:szCs w:val="24"/>
+          <w:lang w:val="en-US" w:eastAsia="de-DE"/>
+        </w:rPr>
+        <w:t xml:space="preserve"> A). „Each B is an A“</w:t>
+      </w:r>
+    </w:p>
+    <w:tbl>
+      <w:tblPr>
+        <w:tblW w:w="0" w:type="auto"/>
+        <w:tblBorders>
+          <w:top w:val="single" w:sz="4" w:space="0" w:color="auto"/>
+          <w:left w:val="single" w:sz="4" w:space="0" w:color="auto"/>
+          <w:bottom w:val="single" w:sz="4" w:space="0" w:color="auto"/>
+          <w:right w:val="single" w:sz="4" w:space="0" w:color="auto"/>
+          <w:insideH w:val="single" w:sz="4" w:space="0" w:color="auto"/>
+          <w:insideV w:val="single" w:sz="4" w:space="0" w:color="auto"/>
+        </w:tblBorders>
+        <w:tblCellMar>
+          <w:left w:w="0" w:type="dxa"/>
+          <w:right w:w="0" w:type="dxa"/>
+        </w:tblCellMar>
+        <w:tblLook w:val="04A0"/>
+      </w:tblPr>
+      <w:tblGrid>
+        <w:gridCol w:w="1329"/>
+        <w:gridCol w:w="1687"/>
+        <w:gridCol w:w="1203"/>
+        <w:gridCol w:w="851"/>
+        <w:gridCol w:w="850"/>
+        <w:gridCol w:w="3260"/>
+      </w:tblGrid>
+      <w:tr>
+        <w:tc>
+          <w:tcPr>
+            <w:tcW w:w="1329" w:type="dxa"/>
+            <w:tcMar>
+              <w:top w:w="0" w:type="dxa"/>
+              <w:left w:w="108" w:type="dxa"/>
+              <w:bottom w:w="0" w:type="dxa"/>
+              <w:right w:w="108" w:type="dxa"/>
+            </w:tcMar>
+            <w:hideMark/>
+          </w:tcPr>
+          <w:p>
+            <w:pPr>
+              <w:spacing w:before="100" w:beforeAutospacing="1" w:after="100" w:afterAutospacing="1" w:line="240" w:lineRule="auto"/>
+              <w:rPr>
+                <w:rFonts w:eastAsia="Times New Roman" w:cstheme="minorHAnsi"/>
+                <w:sz w:val="18"/>
+                <w:szCs w:val="24"/>
+                <w:lang w:eastAsia="de-DE"/>
+              </w:rPr>
+            </w:pPr>
+            <w:proofErr w:type="spellStart"/>
+            <w:r>
+              <w:rPr>
+                <w:rFonts w:eastAsia="Times New Roman" w:cstheme="minorHAnsi"/>
+                <w:sz w:val="18"/>
+                <w:szCs w:val="24"/>
+                <w:lang w:eastAsia="de-DE"/>
+              </w:rPr>
+              <w:t>Covariance</w:t>
+            </w:r>
+            <w:proofErr w:type="spellEnd"/>
+          </w:p>
+        </w:tc>
+        <w:tc>
+          <w:tcPr>
+            <w:tcW w:w="1687" w:type="dxa"/>
+            <w:tcMar>
+              <w:top w:w="0" w:type="dxa"/>
+              <w:left w:w="108" w:type="dxa"/>
+              <w:bottom w:w="0" w:type="dxa"/>
+              <w:right w:w="108" w:type="dxa"/>
+            </w:tcMar>
+            <w:hideMark/>
+          </w:tcPr>
+          <w:p>
+            <w:pPr>
+              <w:spacing w:before="100" w:beforeAutospacing="1" w:after="100" w:afterAutospacing="1" w:line="240" w:lineRule="auto"/>
+              <w:rPr>
+                <w:rFonts w:eastAsia="Times New Roman" w:cstheme="minorHAnsi"/>
+                <w:sz w:val="18"/>
+                <w:szCs w:val="24"/>
+                <w:lang w:eastAsia="de-DE"/>
+              </w:rPr>
+            </w:pPr>
+            <w:r>
+              <w:rPr>
+                <w:rFonts w:eastAsia="Times New Roman" w:cstheme="minorHAnsi"/>
+                <w:sz w:val="18"/>
+                <w:szCs w:val="24"/>
+                <w:lang w:eastAsia="de-DE"/>
+              </w:rPr>
+              <w:t xml:space="preserve">I&lt;B&gt; </w:t>
+            </w:r>
+            <w:r>
+              <w:rPr>
+                <w:rFonts w:eastAsia="Times New Roman" w:cstheme="minorHAnsi"/>
+                <w:b/>
+                <w:bCs/>
+                <w:sz w:val="18"/>
+                <w:szCs w:val="24"/>
+                <w:lang w:eastAsia="de-DE"/>
+              </w:rPr>
+              <w:t>≤</w:t>
+            </w:r>
+            <w:r>
+              <w:rPr>
+                <w:rFonts w:eastAsia="Times New Roman" w:cstheme="minorHAnsi"/>
+                <w:sz w:val="18"/>
+                <w:szCs w:val="24"/>
+                <w:lang w:eastAsia="de-DE"/>
+              </w:rPr>
+              <w:t xml:space="preserve"> I</w:t>
+            </w:r>
+            <w:ins w:id="0" w:author="Unknown">
+              <w:r>
+                <w:rPr>
+                  <w:rFonts w:eastAsia="Times New Roman" w:cstheme="minorHAnsi"/>
+                  <w:sz w:val="18"/>
+                  <w:szCs w:val="24"/>
+                  <w:lang w:eastAsia="de-DE"/>
+                </w:rPr>
+                <w:t>&lt;</w:t>
+              </w:r>
+            </w:ins>
+            <w:r>
+              <w:rPr>
+                <w:rFonts w:eastAsia="Times New Roman" w:cstheme="minorHAnsi"/>
+                <w:sz w:val="18"/>
+                <w:szCs w:val="24"/>
+                <w:lang w:eastAsia="de-DE"/>
+              </w:rPr>
+              <w:t>A</w:t>
+            </w:r>
+            <w:ins w:id="1" w:author="Unknown">
+              <w:r>
+                <w:rPr>
+                  <w:rFonts w:eastAsia="Times New Roman" w:cstheme="minorHAnsi"/>
+                  <w:sz w:val="18"/>
+                  <w:szCs w:val="24"/>
+                  <w:lang w:eastAsia="de-DE"/>
+                </w:rPr>
+                <w:t>&gt;</w:t>
+              </w:r>
+            </w:ins>
+          </w:p>
+        </w:tc>
+        <w:tc>
+          <w:tcPr>
+            <w:tcW w:w="1203" w:type="dxa"/>
+            <w:tcMar>
+              <w:top w:w="0" w:type="dxa"/>
+              <w:left w:w="108" w:type="dxa"/>
+              <w:bottom w:w="0" w:type="dxa"/>
+              <w:right w:w="108" w:type="dxa"/>
+            </w:tcMar>
+            <w:hideMark/>
+          </w:tcPr>
+          <w:p>
+            <w:pPr>
+              <w:spacing w:before="100" w:beforeAutospacing="1" w:after="100" w:afterAutospacing="1" w:line="240" w:lineRule="auto"/>
+              <w:rPr>
+                <w:rFonts w:eastAsia="Times New Roman" w:cstheme="minorHAnsi"/>
+                <w:sz w:val="18"/>
+                <w:szCs w:val="24"/>
+                <w:lang w:eastAsia="de-DE"/>
+              </w:rPr>
+            </w:pPr>
+            <w:proofErr w:type="spellStart"/>
+            <w:r>
+              <w:rPr>
+                <w:rFonts w:eastAsia="Times New Roman" w:cstheme="minorHAnsi"/>
+                <w:sz w:val="18"/>
+                <w:szCs w:val="24"/>
+                <w:lang w:eastAsia="de-DE"/>
+              </w:rPr>
+              <w:t>read-only</w:t>
+            </w:r>
+            <w:proofErr w:type="spellEnd"/>
+            <w:r>
+              <w:rPr>
+                <w:rFonts w:eastAsia="Times New Roman" w:cstheme="minorHAnsi"/>
+                <w:sz w:val="18"/>
+                <w:szCs w:val="24"/>
+                <w:lang w:eastAsia="de-DE"/>
+              </w:rPr>
+              <w:t xml:space="preserve"> (</w:t>
+            </w:r>
+            <w:proofErr w:type="spellStart"/>
+            <w:r>
+              <w:rPr>
+                <w:rFonts w:eastAsia="Times New Roman" w:cstheme="minorHAnsi"/>
+                <w:sz w:val="18"/>
+                <w:szCs w:val="24"/>
+                <w:lang w:eastAsia="de-DE"/>
+              </w:rPr>
+              <w:t>immutable</w:t>
+            </w:r>
+            <w:proofErr w:type="spellEnd"/>
+            <w:r>
+              <w:rPr>
+                <w:rFonts w:eastAsia="Times New Roman" w:cstheme="minorHAnsi"/>
+                <w:sz w:val="18"/>
+                <w:szCs w:val="24"/>
+                <w:lang w:eastAsia="de-DE"/>
+              </w:rPr>
+              <w:t>)</w:t>
+            </w:r>
+          </w:p>
+        </w:tc>
+        <w:tc>
+          <w:tcPr>
+            <w:tcW w:w="851" w:type="dxa"/>
+            <w:tcMar>
+              <w:top w:w="0" w:type="dxa"/>
+              <w:left w:w="108" w:type="dxa"/>
+              <w:bottom w:w="0" w:type="dxa"/>
+              <w:right w:w="108" w:type="dxa"/>
+            </w:tcMar>
+            <w:hideMark/>
+          </w:tcPr>
+          <w:p>
+            <w:pPr>
+              <w:spacing w:before="100" w:beforeAutospacing="1" w:after="100" w:afterAutospacing="1" w:line="240" w:lineRule="auto"/>
+              <w:rPr>
+                <w:rFonts w:eastAsia="Times New Roman" w:cstheme="minorHAnsi"/>
+                <w:sz w:val="18"/>
+                <w:szCs w:val="24"/>
+                <w:lang w:eastAsia="de-DE"/>
+              </w:rPr>
+            </w:pPr>
+            <w:proofErr w:type="spellStart"/>
+            <w:r>
+              <w:rPr>
+                <w:rFonts w:eastAsia="Times New Roman" w:cstheme="minorHAnsi"/>
+                <w:sz w:val="18"/>
+                <w:szCs w:val="24"/>
+                <w:lang w:eastAsia="de-DE"/>
+              </w:rPr>
+              <w:t>source</w:t>
+            </w:r>
+            <w:proofErr w:type="spellEnd"/>
+          </w:p>
+        </w:tc>
+        <w:tc>
+          <w:tcPr>
+            <w:tcW w:w="850" w:type="dxa"/>
+            <w:tcMar>
+              <w:top w:w="0" w:type="dxa"/>
+              <w:left w:w="108" w:type="dxa"/>
+              <w:bottom w:w="0" w:type="dxa"/>
+              <w:right w:w="108" w:type="dxa"/>
+            </w:tcMar>
+            <w:hideMark/>
+          </w:tcPr>
+          <w:p>
+            <w:pPr>
+              <w:spacing w:before="100" w:beforeAutospacing="1" w:after="100" w:afterAutospacing="1" w:line="240" w:lineRule="auto"/>
+              <w:rPr>
+                <w:rFonts w:eastAsia="Times New Roman" w:cstheme="minorHAnsi"/>
+                <w:sz w:val="18"/>
+                <w:szCs w:val="24"/>
+                <w:lang w:eastAsia="de-DE"/>
+              </w:rPr>
+            </w:pPr>
+            <w:r>
+              <w:rPr>
+                <w:rFonts w:eastAsia="Times New Roman" w:cstheme="minorHAnsi"/>
+                <w:sz w:val="18"/>
+                <w:szCs w:val="24"/>
+                <w:lang w:eastAsia="de-DE"/>
+              </w:rPr>
+              <w:t>C#: out</w:t>
+            </w:r>
+          </w:p>
+        </w:tc>
+        <w:tc>
+          <w:tcPr>
+            <w:tcW w:w="3260" w:type="dxa"/>
+            <w:tcMar>
+              <w:top w:w="0" w:type="dxa"/>
+              <w:left w:w="108" w:type="dxa"/>
+              <w:bottom w:w="0" w:type="dxa"/>
+              <w:right w:w="108" w:type="dxa"/>
+            </w:tcMar>
+            <w:hideMark/>
+          </w:tcPr>
+          <w:p>
+            <w:pPr>
+              <w:spacing w:before="100" w:beforeAutospacing="1" w:after="100" w:afterAutospacing="1" w:line="240" w:lineRule="auto"/>
+              <w:rPr>
+                <w:rFonts w:eastAsia="Times New Roman" w:cstheme="minorHAnsi"/>
+                <w:sz w:val="18"/>
+                <w:szCs w:val="24"/>
+                <w:lang w:eastAsia="de-DE"/>
+              </w:rPr>
+            </w:pPr>
+            <w:r>
+              <w:rPr>
+                <w:rFonts w:eastAsia="Times New Roman" w:cstheme="minorHAnsi"/>
+                <w:sz w:val="18"/>
+                <w:szCs w:val="24"/>
+                <w:lang w:val="en-US" w:eastAsia="de-DE"/>
+              </w:rPr>
+              <w:t>Java: arrays (runtime type safe, not compile time type safe)</w:t>
+            </w:r>
+          </w:p>
+        </w:tc>
+      </w:tr>
+      <w:tr>
+        <w:tc>
+          <w:tcPr>
+            <w:tcW w:w="1329" w:type="dxa"/>
+            <w:tcMar>
+              <w:top w:w="0" w:type="dxa"/>
+              <w:left w:w="108" w:type="dxa"/>
+              <w:bottom w:w="0" w:type="dxa"/>
+              <w:right w:w="108" w:type="dxa"/>
+            </w:tcMar>
+            <w:hideMark/>
+          </w:tcPr>
+          <w:p>
+            <w:pPr>
+              <w:spacing w:before="100" w:beforeAutospacing="1" w:after="100" w:afterAutospacing="1" w:line="240" w:lineRule="auto"/>
+              <w:rPr>
+                <w:rFonts w:eastAsia="Times New Roman" w:cstheme="minorHAnsi"/>
+                <w:sz w:val="18"/>
+                <w:szCs w:val="24"/>
+                <w:lang w:eastAsia="de-DE"/>
+              </w:rPr>
+            </w:pPr>
+            <w:proofErr w:type="spellStart"/>
+            <w:r>
+              <w:rPr>
+                <w:rFonts w:eastAsia="Times New Roman" w:cstheme="minorHAnsi"/>
+                <w:sz w:val="18"/>
+                <w:szCs w:val="24"/>
+                <w:lang w:eastAsia="de-DE"/>
+              </w:rPr>
+              <w:t>Contravariance</w:t>
+            </w:r>
+            <w:proofErr w:type="spellEnd"/>
+          </w:p>
+        </w:tc>
+        <w:tc>
+          <w:tcPr>
+            <w:tcW w:w="1687" w:type="dxa"/>
+            <w:tcMar>
+              <w:top w:w="0" w:type="dxa"/>
+              <w:left w:w="108" w:type="dxa"/>
+              <w:bottom w:w="0" w:type="dxa"/>
+              <w:right w:w="108" w:type="dxa"/>
+            </w:tcMar>
+            <w:hideMark/>
+          </w:tcPr>
+          <w:p>
+            <w:pPr>
+              <w:spacing w:before="100" w:beforeAutospacing="1" w:after="100" w:afterAutospacing="1" w:line="240" w:lineRule="auto"/>
+              <w:rPr>
+                <w:rFonts w:eastAsia="Times New Roman" w:cstheme="minorHAnsi"/>
+                <w:sz w:val="18"/>
+                <w:szCs w:val="24"/>
+                <w:lang w:eastAsia="de-DE"/>
+              </w:rPr>
+            </w:pPr>
+            <w:r>
+              <w:rPr>
+                <w:rFonts w:eastAsia="Times New Roman" w:cstheme="minorHAnsi"/>
+                <w:sz w:val="18"/>
+                <w:szCs w:val="24"/>
+                <w:lang w:eastAsia="de-DE"/>
+              </w:rPr>
+              <w:t>I</w:t>
+            </w:r>
+            <w:ins w:id="2" w:author="Unknown">
+              <w:r>
+                <w:rPr>
+                  <w:rFonts w:eastAsia="Times New Roman" w:cstheme="minorHAnsi"/>
+                  <w:sz w:val="18"/>
+                  <w:szCs w:val="24"/>
+                  <w:lang w:eastAsia="de-DE"/>
+                </w:rPr>
+                <w:t>&lt;</w:t>
+              </w:r>
+            </w:ins>
+            <w:r>
+              <w:rPr>
+                <w:rFonts w:eastAsia="Times New Roman" w:cstheme="minorHAnsi"/>
+                <w:sz w:val="18"/>
+                <w:szCs w:val="24"/>
+                <w:lang w:eastAsia="de-DE"/>
+              </w:rPr>
+              <w:t>A</w:t>
+            </w:r>
+            <w:ins w:id="3" w:author="Unknown">
+              <w:r>
+                <w:rPr>
+                  <w:rFonts w:eastAsia="Times New Roman" w:cstheme="minorHAnsi"/>
+                  <w:sz w:val="18"/>
+                  <w:szCs w:val="24"/>
+                  <w:lang w:eastAsia="de-DE"/>
+                </w:rPr>
+                <w:t>&gt;</w:t>
+              </w:r>
+            </w:ins>
+            <w:r>
+              <w:rPr>
+                <w:rFonts w:eastAsia="Times New Roman" w:cstheme="minorHAnsi"/>
+                <w:sz w:val="18"/>
+                <w:szCs w:val="24"/>
+                <w:lang w:eastAsia="de-DE"/>
+              </w:rPr>
+              <w:t xml:space="preserve"> </w:t>
+            </w:r>
+            <w:r>
+              <w:rPr>
+                <w:rFonts w:eastAsia="Times New Roman" w:cstheme="minorHAnsi"/>
+                <w:b/>
+                <w:bCs/>
+                <w:sz w:val="18"/>
+                <w:szCs w:val="24"/>
+                <w:lang w:eastAsia="de-DE"/>
+              </w:rPr>
+              <w:t>≤</w:t>
+            </w:r>
+            <w:r>
+              <w:rPr>
+                <w:rFonts w:eastAsia="Times New Roman" w:cstheme="minorHAnsi"/>
+                <w:sz w:val="18"/>
+                <w:szCs w:val="24"/>
+                <w:lang w:eastAsia="de-DE"/>
+              </w:rPr>
+              <w:t xml:space="preserve"> I</w:t>
+            </w:r>
+            <w:ins w:id="4" w:author="Unknown">
+              <w:r>
+                <w:rPr>
+                  <w:rFonts w:eastAsia="Times New Roman" w:cstheme="minorHAnsi"/>
+                  <w:sz w:val="18"/>
+                  <w:szCs w:val="24"/>
+                  <w:lang w:eastAsia="de-DE"/>
+                </w:rPr>
+                <w:t>&lt;</w:t>
+              </w:r>
+            </w:ins>
+            <w:r>
+              <w:rPr>
+                <w:rFonts w:eastAsia="Times New Roman" w:cstheme="minorHAnsi"/>
+                <w:sz w:val="18"/>
+                <w:szCs w:val="24"/>
+                <w:lang w:eastAsia="de-DE"/>
+              </w:rPr>
+              <w:t>B</w:t>
+            </w:r>
+            <w:ins w:id="5" w:author="Unknown">
+              <w:r>
+                <w:rPr>
+                  <w:rFonts w:eastAsia="Times New Roman" w:cstheme="minorHAnsi"/>
+                  <w:sz w:val="18"/>
+                  <w:szCs w:val="24"/>
+                  <w:lang w:eastAsia="de-DE"/>
+                </w:rPr>
+                <w:t>&gt;</w:t>
+              </w:r>
+            </w:ins>
+          </w:p>
+        </w:tc>
+        <w:tc>
+          <w:tcPr>
+            <w:tcW w:w="1203" w:type="dxa"/>
+            <w:tcMar>
+              <w:top w:w="0" w:type="dxa"/>
+              <w:left w:w="108" w:type="dxa"/>
+              <w:bottom w:w="0" w:type="dxa"/>
+              <w:right w:w="108" w:type="dxa"/>
+            </w:tcMar>
+            <w:hideMark/>
+          </w:tcPr>
+          <w:p>
+            <w:pPr>
+              <w:spacing w:before="100" w:beforeAutospacing="1" w:after="100" w:afterAutospacing="1" w:line="240" w:lineRule="auto"/>
+              <w:rPr>
+                <w:rFonts w:eastAsia="Times New Roman" w:cstheme="minorHAnsi"/>
+                <w:sz w:val="18"/>
+                <w:szCs w:val="24"/>
+                <w:lang w:eastAsia="de-DE"/>
+              </w:rPr>
+            </w:pPr>
+            <w:proofErr w:type="spellStart"/>
+            <w:r>
+              <w:rPr>
+                <w:rFonts w:eastAsia="Times New Roman" w:cstheme="minorHAnsi"/>
+                <w:sz w:val="18"/>
+                <w:szCs w:val="24"/>
+                <w:lang w:eastAsia="de-DE"/>
+              </w:rPr>
+              <w:t>write-only</w:t>
+            </w:r>
+            <w:proofErr w:type="spellEnd"/>
+          </w:p>
+        </w:tc>
+        <w:tc>
+          <w:tcPr>
+            <w:tcW w:w="851" w:type="dxa"/>
+            <w:tcMar>
+              <w:top w:w="0" w:type="dxa"/>
+              <w:left w:w="108" w:type="dxa"/>
+              <w:bottom w:w="0" w:type="dxa"/>
+              <w:right w:w="108" w:type="dxa"/>
+            </w:tcMar>
+            <w:hideMark/>
+          </w:tcPr>
+          <w:p>
+            <w:pPr>
+              <w:spacing w:before="100" w:beforeAutospacing="1" w:after="100" w:afterAutospacing="1" w:line="240" w:lineRule="auto"/>
+              <w:rPr>
+                <w:rFonts w:eastAsia="Times New Roman" w:cstheme="minorHAnsi"/>
+                <w:sz w:val="18"/>
+                <w:szCs w:val="24"/>
+                <w:lang w:eastAsia="de-DE"/>
+              </w:rPr>
+            </w:pPr>
+            <w:r>
+              <w:rPr>
+                <w:rFonts w:eastAsia="Times New Roman" w:cstheme="minorHAnsi"/>
+                <w:sz w:val="18"/>
+                <w:szCs w:val="24"/>
+                <w:lang w:eastAsia="de-DE"/>
+              </w:rPr>
+              <w:t>sink</w:t>
+            </w:r>
+          </w:p>
+        </w:tc>
+        <w:tc>
+          <w:tcPr>
+            <w:tcW w:w="850" w:type="dxa"/>
+            <w:tcMar>
+              <w:top w:w="0" w:type="dxa"/>
+              <w:left w:w="108" w:type="dxa"/>
+              <w:bottom w:w="0" w:type="dxa"/>
+              <w:right w:w="108" w:type="dxa"/>
+            </w:tcMar>
+            <w:hideMark/>
+          </w:tcPr>
+          <w:p>
+            <w:pPr>
+              <w:spacing w:before="100" w:beforeAutospacing="1" w:after="100" w:afterAutospacing="1" w:line="240" w:lineRule="auto"/>
+              <w:rPr>
+                <w:rFonts w:eastAsia="Times New Roman" w:cstheme="minorHAnsi"/>
+                <w:sz w:val="18"/>
+                <w:szCs w:val="24"/>
+                <w:lang w:eastAsia="de-DE"/>
+              </w:rPr>
+            </w:pPr>
+            <w:r>
+              <w:rPr>
+                <w:rFonts w:eastAsia="Times New Roman" w:cstheme="minorHAnsi"/>
+                <w:sz w:val="18"/>
+                <w:szCs w:val="24"/>
+                <w:lang w:eastAsia="de-DE"/>
+              </w:rPr>
+              <w:t>C#: in</w:t>
+            </w:r>
+          </w:p>
+        </w:tc>
+        <w:tc>
+          <w:tcPr>
+            <w:tcW w:w="3260" w:type="dxa"/>
+            <w:tcMar>
+              <w:top w:w="0" w:type="dxa"/>
+              <w:left w:w="108" w:type="dxa"/>
+              <w:bottom w:w="0" w:type="dxa"/>
+              <w:right w:w="108" w:type="dxa"/>
+            </w:tcMar>
+            <w:hideMark/>
+          </w:tcPr>
+          <w:p>
+            <w:pPr>
+              <w:spacing w:before="100" w:beforeAutospacing="1" w:after="100" w:afterAutospacing="1" w:line="240" w:lineRule="auto"/>
+              <w:rPr>
+                <w:rFonts w:eastAsia="Times New Roman" w:cstheme="minorHAnsi"/>
+                <w:sz w:val="18"/>
+                <w:szCs w:val="24"/>
+                <w:lang w:eastAsia="de-DE"/>
+              </w:rPr>
+            </w:pPr>
+            <w:r>
+              <w:rPr>
+                <w:rFonts w:eastAsia="Times New Roman" w:cstheme="minorHAnsi"/>
+                <w:sz w:val="18"/>
+                <w:szCs w:val="24"/>
+                <w:lang w:eastAsia="de-DE"/>
+              </w:rPr>
+              <w:t> </w:t>
+            </w:r>
+          </w:p>
+        </w:tc>
+      </w:tr>
+      <w:tr>
+        <w:tc>
+          <w:tcPr>
+            <w:tcW w:w="1329" w:type="dxa"/>
+            <w:tcMar>
+              <w:top w:w="0" w:type="dxa"/>
+              <w:left w:w="108" w:type="dxa"/>
+              <w:bottom w:w="0" w:type="dxa"/>
+              <w:right w:w="108" w:type="dxa"/>
+            </w:tcMar>
+            <w:hideMark/>
+          </w:tcPr>
+          <w:p>
+            <w:pPr>
+              <w:spacing w:before="100" w:beforeAutospacing="1" w:after="100" w:afterAutospacing="1" w:line="240" w:lineRule="auto"/>
+              <w:rPr>
+                <w:rFonts w:eastAsia="Times New Roman" w:cstheme="minorHAnsi"/>
+                <w:sz w:val="18"/>
+                <w:szCs w:val="24"/>
+                <w:lang w:eastAsia="de-DE"/>
+              </w:rPr>
+            </w:pPr>
+            <w:proofErr w:type="spellStart"/>
+            <w:r>
+              <w:rPr>
+                <w:rFonts w:eastAsia="Times New Roman" w:cstheme="minorHAnsi"/>
+                <w:sz w:val="18"/>
+                <w:szCs w:val="24"/>
+                <w:lang w:eastAsia="de-DE"/>
+              </w:rPr>
+              <w:t>Invariance</w:t>
+            </w:r>
+            <w:proofErr w:type="spellEnd"/>
+          </w:p>
+        </w:tc>
+        <w:tc>
+          <w:tcPr>
+            <w:tcW w:w="1687" w:type="dxa"/>
+            <w:tcMar>
+              <w:top w:w="0" w:type="dxa"/>
+              <w:left w:w="108" w:type="dxa"/>
+              <w:bottom w:w="0" w:type="dxa"/>
+              <w:right w:w="108" w:type="dxa"/>
+            </w:tcMar>
+            <w:hideMark/>
+          </w:tcPr>
+          <w:p>
+            <w:pPr>
+              <w:spacing w:before="100" w:beforeAutospacing="1" w:after="100" w:afterAutospacing="1" w:line="240" w:lineRule="auto"/>
+              <w:rPr>
+                <w:rFonts w:eastAsia="Times New Roman" w:cstheme="minorHAnsi"/>
+                <w:sz w:val="18"/>
+                <w:szCs w:val="24"/>
+                <w:lang w:eastAsia="de-DE"/>
+              </w:rPr>
+            </w:pPr>
+            <w:r>
+              <w:rPr>
+                <w:rFonts w:eastAsia="Times New Roman" w:cstheme="minorHAnsi"/>
+                <w:sz w:val="18"/>
+                <w:szCs w:val="24"/>
+                <w:lang w:val="en-US" w:eastAsia="de-DE"/>
+              </w:rPr>
+              <w:t>Neither I</w:t>
+            </w:r>
+            <w:ins w:id="6" w:author="Unknown">
+              <w:r>
+                <w:rPr>
+                  <w:rFonts w:eastAsia="Times New Roman" w:cstheme="minorHAnsi"/>
+                  <w:sz w:val="18"/>
+                  <w:szCs w:val="24"/>
+                  <w:lang w:val="en-US" w:eastAsia="de-DE"/>
+                </w:rPr>
+                <w:t>&lt;</w:t>
+              </w:r>
+            </w:ins>
+            <w:r>
+              <w:rPr>
+                <w:rFonts w:eastAsia="Times New Roman" w:cstheme="minorHAnsi"/>
+                <w:sz w:val="18"/>
+                <w:szCs w:val="24"/>
+                <w:lang w:val="en-US" w:eastAsia="de-DE"/>
+              </w:rPr>
+              <w:t>B</w:t>
+            </w:r>
+            <w:ins w:id="7" w:author="Unknown">
+              <w:r>
+                <w:rPr>
+                  <w:rFonts w:eastAsia="Times New Roman" w:cstheme="minorHAnsi"/>
+                  <w:sz w:val="18"/>
+                  <w:szCs w:val="24"/>
+                  <w:lang w:val="en-US" w:eastAsia="de-DE"/>
+                </w:rPr>
+                <w:t>&gt;</w:t>
+              </w:r>
+            </w:ins>
+            <w:r>
+              <w:rPr>
+                <w:rFonts w:eastAsia="Times New Roman" w:cstheme="minorHAnsi"/>
+                <w:sz w:val="18"/>
+                <w:szCs w:val="24"/>
+                <w:lang w:val="en-US" w:eastAsia="de-DE"/>
+              </w:rPr>
+              <w:t xml:space="preserve"> </w:t>
+            </w:r>
+            <w:r>
+              <w:rPr>
+                <w:rFonts w:eastAsia="Times New Roman" w:cstheme="minorHAnsi"/>
+                <w:b/>
+                <w:bCs/>
+                <w:sz w:val="18"/>
+                <w:szCs w:val="24"/>
+                <w:lang w:val="en-US" w:eastAsia="de-DE"/>
+              </w:rPr>
+              <w:t>≤</w:t>
+            </w:r>
+            <w:r>
+              <w:rPr>
+                <w:rFonts w:eastAsia="Times New Roman" w:cstheme="minorHAnsi"/>
+                <w:sz w:val="18"/>
+                <w:szCs w:val="24"/>
+                <w:lang w:val="en-US" w:eastAsia="de-DE"/>
+              </w:rPr>
+              <w:t xml:space="preserve"> I</w:t>
+            </w:r>
+            <w:ins w:id="8" w:author="Unknown">
+              <w:r>
+                <w:rPr>
+                  <w:rFonts w:eastAsia="Times New Roman" w:cstheme="minorHAnsi"/>
+                  <w:sz w:val="18"/>
+                  <w:szCs w:val="24"/>
+                  <w:lang w:val="en-US" w:eastAsia="de-DE"/>
+                </w:rPr>
+                <w:t>&lt;</w:t>
+              </w:r>
+            </w:ins>
+            <w:r>
+              <w:rPr>
+                <w:rFonts w:eastAsia="Times New Roman" w:cstheme="minorHAnsi"/>
+                <w:sz w:val="18"/>
+                <w:szCs w:val="24"/>
+                <w:lang w:val="en-US" w:eastAsia="de-DE"/>
+              </w:rPr>
+              <w:t>A</w:t>
+            </w:r>
+            <w:ins w:id="9" w:author="Unknown">
+              <w:r>
+                <w:rPr>
+                  <w:rFonts w:eastAsia="Times New Roman" w:cstheme="minorHAnsi"/>
+                  <w:sz w:val="18"/>
+                  <w:szCs w:val="24"/>
+                  <w:lang w:val="en-US" w:eastAsia="de-DE"/>
+                </w:rPr>
+                <w:t>&gt;</w:t>
+              </w:r>
+            </w:ins>
+            <w:r>
+              <w:rPr>
+                <w:rFonts w:eastAsia="Times New Roman" w:cstheme="minorHAnsi"/>
+                <w:sz w:val="18"/>
+                <w:szCs w:val="24"/>
+                <w:lang w:val="en-US" w:eastAsia="de-DE"/>
+              </w:rPr>
+              <w:t xml:space="preserve"> nor I</w:t>
+            </w:r>
+            <w:ins w:id="10" w:author="Unknown">
+              <w:r>
+                <w:rPr>
+                  <w:rFonts w:eastAsia="Times New Roman" w:cstheme="minorHAnsi"/>
+                  <w:sz w:val="18"/>
+                  <w:szCs w:val="24"/>
+                  <w:lang w:val="en-US" w:eastAsia="de-DE"/>
+                </w:rPr>
+                <w:t>&lt;</w:t>
+              </w:r>
+            </w:ins>
+            <w:r>
+              <w:rPr>
+                <w:rFonts w:eastAsia="Times New Roman" w:cstheme="minorHAnsi"/>
+                <w:sz w:val="18"/>
+                <w:szCs w:val="24"/>
+                <w:lang w:val="en-US" w:eastAsia="de-DE"/>
+              </w:rPr>
+              <w:t>A</w:t>
+            </w:r>
+            <w:ins w:id="11" w:author="Unknown">
+              <w:r>
+                <w:rPr>
+                  <w:rFonts w:eastAsia="Times New Roman" w:cstheme="minorHAnsi"/>
+                  <w:sz w:val="18"/>
+                  <w:szCs w:val="24"/>
+                  <w:lang w:val="en-US" w:eastAsia="de-DE"/>
+                </w:rPr>
+                <w:t>&gt;</w:t>
+              </w:r>
+            </w:ins>
+            <w:r>
+              <w:rPr>
+                <w:rFonts w:eastAsia="Times New Roman" w:cstheme="minorHAnsi"/>
+                <w:sz w:val="18"/>
+                <w:szCs w:val="24"/>
+                <w:lang w:val="en-US" w:eastAsia="de-DE"/>
+              </w:rPr>
+              <w:t xml:space="preserve"> </w:t>
+            </w:r>
+            <w:r>
+              <w:rPr>
+                <w:rFonts w:eastAsia="Times New Roman" w:cstheme="minorHAnsi"/>
+                <w:b/>
+                <w:bCs/>
+                <w:sz w:val="18"/>
+                <w:szCs w:val="24"/>
+                <w:lang w:val="en-US" w:eastAsia="de-DE"/>
+              </w:rPr>
+              <w:t>≤</w:t>
+            </w:r>
+            <w:r>
+              <w:rPr>
+                <w:rFonts w:eastAsia="Times New Roman" w:cstheme="minorHAnsi"/>
+                <w:sz w:val="18"/>
+                <w:szCs w:val="24"/>
+                <w:lang w:val="en-US" w:eastAsia="de-DE"/>
+              </w:rPr>
+              <w:t xml:space="preserve"> I</w:t>
+            </w:r>
+            <w:ins w:id="12" w:author="Unknown">
+              <w:r>
+                <w:rPr>
+                  <w:rFonts w:eastAsia="Times New Roman" w:cstheme="minorHAnsi"/>
+                  <w:sz w:val="18"/>
+                  <w:szCs w:val="24"/>
+                  <w:lang w:val="en-US" w:eastAsia="de-DE"/>
+                </w:rPr>
+                <w:t>&lt;</w:t>
+              </w:r>
+            </w:ins>
+            <w:r>
+              <w:rPr>
+                <w:rFonts w:eastAsia="Times New Roman" w:cstheme="minorHAnsi"/>
+                <w:sz w:val="18"/>
+                <w:szCs w:val="24"/>
+                <w:lang w:val="en-US" w:eastAsia="de-DE"/>
+              </w:rPr>
+              <w:t>B</w:t>
+            </w:r>
+            <w:ins w:id="13" w:author="Unknown">
+              <w:r>
+                <w:rPr>
+                  <w:rFonts w:eastAsia="Times New Roman" w:cstheme="minorHAnsi"/>
+                  <w:sz w:val="18"/>
+                  <w:szCs w:val="24"/>
+                  <w:lang w:val="en-US" w:eastAsia="de-DE"/>
+                </w:rPr>
+                <w:t>&gt;</w:t>
+              </w:r>
+            </w:ins>
+          </w:p>
+        </w:tc>
+        <w:tc>
+          <w:tcPr>
+            <w:tcW w:w="1203" w:type="dxa"/>
+            <w:tcMar>
+              <w:top w:w="0" w:type="dxa"/>
+              <w:left w:w="108" w:type="dxa"/>
+              <w:bottom w:w="0" w:type="dxa"/>
+              <w:right w:w="108" w:type="dxa"/>
+            </w:tcMar>
+            <w:hideMark/>
+          </w:tcPr>
+          <w:p>
+            <w:pPr>
+              <w:spacing w:before="100" w:beforeAutospacing="1" w:after="100" w:afterAutospacing="1" w:line="240" w:lineRule="auto"/>
+              <w:rPr>
+                <w:rFonts w:eastAsia="Times New Roman" w:cstheme="minorHAnsi"/>
+                <w:sz w:val="18"/>
+                <w:szCs w:val="24"/>
+                <w:lang w:eastAsia="de-DE"/>
+              </w:rPr>
+            </w:pPr>
+            <w:proofErr w:type="spellStart"/>
+            <w:r>
+              <w:rPr>
+                <w:rFonts w:eastAsia="Times New Roman" w:cstheme="minorHAnsi"/>
+                <w:sz w:val="18"/>
+                <w:szCs w:val="24"/>
+                <w:lang w:eastAsia="de-DE"/>
+              </w:rPr>
+              <w:t>read</w:t>
+            </w:r>
+            <w:proofErr w:type="spellEnd"/>
+            <w:r>
+              <w:rPr>
+                <w:rFonts w:eastAsia="Times New Roman" w:cstheme="minorHAnsi"/>
+                <w:sz w:val="18"/>
+                <w:szCs w:val="24"/>
+                <w:lang w:eastAsia="de-DE"/>
+              </w:rPr>
+              <w:t>/</w:t>
+            </w:r>
+            <w:proofErr w:type="spellStart"/>
+            <w:r>
+              <w:rPr>
+                <w:rFonts w:eastAsia="Times New Roman" w:cstheme="minorHAnsi"/>
+                <w:sz w:val="18"/>
+                <w:szCs w:val="24"/>
+                <w:lang w:eastAsia="de-DE"/>
+              </w:rPr>
+              <w:t>write</w:t>
+            </w:r>
+            <w:proofErr w:type="spellEnd"/>
+            <w:r>
+              <w:rPr>
+                <w:rFonts w:eastAsia="Times New Roman" w:cstheme="minorHAnsi"/>
+                <w:sz w:val="18"/>
+                <w:szCs w:val="24"/>
+                <w:lang w:eastAsia="de-DE"/>
+              </w:rPr>
+              <w:t xml:space="preserve"> (</w:t>
+            </w:r>
+            <w:proofErr w:type="spellStart"/>
+            <w:r>
+              <w:rPr>
+                <w:rFonts w:eastAsia="Times New Roman" w:cstheme="minorHAnsi"/>
+                <w:sz w:val="18"/>
+                <w:szCs w:val="24"/>
+                <w:lang w:eastAsia="de-DE"/>
+              </w:rPr>
+              <w:t>mutable</w:t>
+            </w:r>
+            <w:proofErr w:type="spellEnd"/>
+            <w:r>
+              <w:rPr>
+                <w:rFonts w:eastAsia="Times New Roman" w:cstheme="minorHAnsi"/>
+                <w:sz w:val="18"/>
+                <w:szCs w:val="24"/>
+                <w:lang w:eastAsia="de-DE"/>
+              </w:rPr>
+              <w:t>)</w:t>
+            </w:r>
+          </w:p>
+        </w:tc>
+        <w:tc>
+          <w:tcPr>
+            <w:tcW w:w="851" w:type="dxa"/>
+            <w:tcMar>
+              <w:top w:w="0" w:type="dxa"/>
+              <w:left w:w="108" w:type="dxa"/>
+              <w:bottom w:w="0" w:type="dxa"/>
+              <w:right w:w="108" w:type="dxa"/>
+            </w:tcMar>
+            <w:hideMark/>
+          </w:tcPr>
+          <w:p>
+            <w:pPr>
+              <w:spacing w:before="100" w:beforeAutospacing="1" w:after="100" w:afterAutospacing="1" w:line="240" w:lineRule="auto"/>
+              <w:rPr>
+                <w:rFonts w:eastAsia="Times New Roman" w:cstheme="minorHAnsi"/>
+                <w:sz w:val="18"/>
+                <w:szCs w:val="24"/>
+                <w:lang w:eastAsia="de-DE"/>
+              </w:rPr>
+            </w:pPr>
+            <w:proofErr w:type="spellStart"/>
+            <w:r>
+              <w:rPr>
+                <w:rFonts w:eastAsia="Times New Roman" w:cstheme="minorHAnsi"/>
+                <w:sz w:val="18"/>
+                <w:szCs w:val="24"/>
+                <w:lang w:eastAsia="de-DE"/>
+              </w:rPr>
+              <w:t>source</w:t>
+            </w:r>
+            <w:proofErr w:type="spellEnd"/>
+            <w:r>
+              <w:rPr>
+                <w:rFonts w:eastAsia="Times New Roman" w:cstheme="minorHAnsi"/>
+                <w:sz w:val="18"/>
+                <w:szCs w:val="24"/>
+                <w:lang w:eastAsia="de-DE"/>
+              </w:rPr>
+              <w:t xml:space="preserve"> &amp; sink</w:t>
+            </w:r>
+          </w:p>
+        </w:tc>
+        <w:tc>
+          <w:tcPr>
+            <w:tcW w:w="850" w:type="dxa"/>
+            <w:tcMar>
+              <w:top w:w="0" w:type="dxa"/>
+              <w:left w:w="108" w:type="dxa"/>
+              <w:bottom w:w="0" w:type="dxa"/>
+              <w:right w:w="108" w:type="dxa"/>
+            </w:tcMar>
+            <w:hideMark/>
+          </w:tcPr>
+          <w:p>
+            <w:pPr>
+              <w:spacing w:before="100" w:beforeAutospacing="1" w:after="100" w:afterAutospacing="1" w:line="240" w:lineRule="auto"/>
+              <w:rPr>
+                <w:rFonts w:eastAsia="Times New Roman" w:cstheme="minorHAnsi"/>
+                <w:sz w:val="18"/>
+                <w:szCs w:val="24"/>
+                <w:lang w:eastAsia="de-DE"/>
+              </w:rPr>
+            </w:pPr>
+            <w:r>
+              <w:rPr>
+                <w:rFonts w:eastAsia="Times New Roman" w:cstheme="minorHAnsi"/>
+                <w:sz w:val="18"/>
+                <w:szCs w:val="24"/>
+                <w:lang w:eastAsia="de-DE"/>
+              </w:rPr>
+              <w:t> </w:t>
+            </w:r>
+          </w:p>
+        </w:tc>
+        <w:tc>
+          <w:tcPr>
+            <w:tcW w:w="3260" w:type="dxa"/>
+            <w:tcMar>
+              <w:top w:w="0" w:type="dxa"/>
+              <w:left w:w="108" w:type="dxa"/>
+              <w:bottom w:w="0" w:type="dxa"/>
+              <w:right w:w="108" w:type="dxa"/>
+            </w:tcMar>
+            <w:hideMark/>
+          </w:tcPr>
+          <w:p>
+            <w:pPr>
+              <w:spacing w:before="100" w:beforeAutospacing="1" w:after="100" w:afterAutospacing="1" w:line="240" w:lineRule="auto"/>
+              <w:rPr>
+                <w:rFonts w:eastAsia="Times New Roman" w:cstheme="minorHAnsi"/>
+                <w:sz w:val="18"/>
+                <w:szCs w:val="24"/>
+                <w:lang w:eastAsia="de-DE"/>
+              </w:rPr>
+            </w:pPr>
+            <w:r>
+              <w:rPr>
+                <w:rFonts w:eastAsia="Times New Roman" w:cstheme="minorHAnsi"/>
+                <w:sz w:val="18"/>
+                <w:szCs w:val="24"/>
+                <w:lang w:val="en-US" w:eastAsia="de-DE"/>
+              </w:rPr>
+              <w:t>Java: generics (not runtime type safe (type erasure), compile time type safe)</w:t>
+            </w:r>
+          </w:p>
+        </w:tc>
+      </w:tr>
+    </w:tbl>
+    <w:p>
+      <w:pPr>
+        <w:autoSpaceDE w:val="0"/>
+        <w:autoSpaceDN w:val="0"/>
+        <w:adjustRightInd w:val="0"/>
+        <w:spacing w:after="0" w:line="240" w:lineRule="auto"/>
+        <w:rPr>
+          <w:rFonts w:cs="Arial"/>
+          <w:color w:val="000000"/>
+          <w:szCs w:val="20"/>
+          <w:lang w:val="en-US"/>
+        </w:rPr>
+      </w:pPr>
     </w:p>
     <w:p>
       <w:pPr>
@@ -3526,7 +4730,7 @@
           <w:lang w:val="en-US"/>
         </w:rPr>
       </w:pPr>
-      <w:hyperlink r:id="rId9" w:history="1">
+      <w:hyperlink r:id="rId12" w:history="1">
         <w:r>
           <w:rPr>
             <w:rStyle w:val="Hyperlink"/>
@@ -4319,7 +5523,7 @@
       <w:r>
         <w:t xml:space="preserve"> installieren: </w:t>
       </w:r>
-      <w:hyperlink r:id="rId10" w:anchor="download" w:history="1">
+      <w:hyperlink r:id="rId13" w:anchor="download" w:history="1">
         <w:r>
           <w:rPr>
             <w:rStyle w:val="Hyperlink"/>
@@ -4448,7 +5652,7 @@
           <w:numId w:val="5"/>
         </w:numPr>
       </w:pPr>
-      <w:hyperlink r:id="rId11" w:history="1">
+      <w:hyperlink r:id="rId14" w:history="1">
         <w:r>
           <w:rPr>
             <w:rStyle w:val="Hyperlink"/>
@@ -4465,7 +5669,7 @@
           <w:numId w:val="5"/>
         </w:numPr>
       </w:pPr>
-      <w:hyperlink r:id="rId12" w:history="1">
+      <w:hyperlink r:id="rId15" w:history="1">
         <w:r>
           <w:rPr>
             <w:rStyle w:val="Hyperlink"/>
@@ -5241,7 +6445,7 @@
   <w:style w:type="paragraph" w:default="1" w:styleId="Standard">
     <w:name w:val="Normal"/>
     <w:qFormat/>
-    <w:rsid w:val="00C02EF7"/>
+    <w:rsid w:val="00E36CB8"/>
   </w:style>
   <w:style w:type="paragraph" w:styleId="berschrift1">
     <w:name w:val="heading 1"/>
@@ -5543,6 +6747,11 @@
       <w:lang w:eastAsia="de-DE"/>
     </w:rPr>
   </w:style>
+  <w:style w:type="character" w:customStyle="1" w:styleId="msoins0">
+    <w:name w:val="msoins"/>
+    <w:basedOn w:val="Absatz-Standardschriftart"/>
+    <w:rsid w:val="00752AD8"/>
+  </w:style>
 </w:styles>
 </file>
 

</xml_diff>